<commit_message>
Rename TFG_Completo_new.docx → TFG_Completo.docx
Final version with 30 superscript citation markers and numbered bibliography [1]–[28].

Co-Authored-By: Claude Sonnet 4.6 <noreply@anthropic.com>
</commit_message>
<xml_diff>
--- a/TFG_Completo.docx
+++ b/TFG_Completo.docx
@@ -175,6 +175,13 @@
       <w:r>
         <w:t xml:space="preserve"> que todavía articulan el debate. Erb y Harvey (2013) cuestionaron con evidencia empírica la idea de que el oro sea un buen protector contra la inflación a horizontes prácticos. O'Connor, Lucey, Batten y Baur (2015) sistematizaron toda la economía financiera del oro en un survey comprehensivo. Sin embargo, la mayoría de estos trabajos son anteriores a los episodios más recientes y utilizan metodologías econométricas clásicas. La aplicación sistemática de técnicas de machine learning interpretable —en particular SHAP values— para identificar qué variables dominan la dinámica del oro en distintos regímenes de mercado es todavía un área de investigación incipiente.</w:t>
       </w:r>
+      <w:r>
+        <w:rPr>
+          <w:sz w:val="16"/>
+          <w:vertAlign w:val="superscript"/>
+        </w:rPr>
+        <w:t>[2,3,12,23]</w:t>
+      </w:r>
     </w:p>
     <w:p>
       <w:pPr>
@@ -192,6 +199,13 @@
       <w:r>
         <w:t>, la pregunta es relevante para cualquier participante en los mercados financieros. Los gestores de cartera utilizan el oro como activo de diversificación, pero no existe consenso sobre bajo qué condiciones esa diversificación es más efectiva. Los bancos centrales han comprado oro a un ritmo sin precedentes desde 2022 —superando las 1.000 toneladas netas en 2022 y 2023 según el World Gold Council— en un proceso de de-dolarización gradual que tiene implicaciones de largo alcance para el sistema financiero internacional. Entender qué mueve al oro no es, por tanto, un ejercicio meramente académico: es una cuestión con consecuencias de política económica y de gestión de activos.</w:t>
       </w:r>
+      <w:r>
+        <w:rPr>
+          <w:sz w:val="16"/>
+          <w:vertAlign w:val="superscript"/>
+        </w:rPr>
+        <w:t>[27,28]</w:t>
+      </w:r>
     </w:p>
     <w:p>
       <w:pPr>
@@ -438,6 +452,13 @@
       <w:r>
         <w:t xml:space="preserve"> si esa correlación es negativa —o al menos nula— condicionalmente a que los mercados estén en pánico, aunque sea positiva el resto del tiempo. La distinción importa porque implica funciones de gestión de cartera diferentes: el hedge protege de forma continua, el safe haven solo protege en las crisis —pero esa protección es precisamente la más valiosa para los inversores que buscan cobertura ante escenarios extremos.</w:t>
       </w:r>
+      <w:r>
+        <w:rPr>
+          <w:sz w:val="16"/>
+          <w:vertAlign w:val="superscript"/>
+        </w:rPr>
+        <w:t>[2]</w:t>
+      </w:r>
     </w:p>
     <w:p>
       <w:pPr>
@@ -455,6 +476,13 @@
       <w:r>
         <w:t xml:space="preserve"> (Brasil, Rusia, India, China). Esta asimetría geográfica es uno de los resultados que este trabajo pone a prueba con datos actualizados hasta 2025 y con la perspectiva comparada del análisis de panel del Capítulo 6.</w:t>
       </w:r>
+      <w:r>
+        <w:rPr>
+          <w:sz w:val="16"/>
+          <w:vertAlign w:val="superscript"/>
+        </w:rPr>
+        <w:t>[3]</w:t>
+      </w:r>
     </w:p>
     <w:p>
       <w:pPr>
@@ -472,6 +500,13 @@
       <w:r>
         <w:t xml:space="preserve"> a horizontes prácticos. Su análisis empírico muestra que la correlación entre el precio real del oro y la inflación acumulada es alta únicamente a horizontes de décadas. A horizontes de 1-10 años, la correlación es baja e inestable: el oro puede subir o bajar en términos reales en cualquier periodo de 5-10 años, independientemente de la inflación de ese período. Esta conclusión es uno de los referentes del análisis de cointegración del Capítulo 5.</w:t>
       </w:r>
+      <w:r>
+        <w:rPr>
+          <w:sz w:val="16"/>
+          <w:vertAlign w:val="superscript"/>
+        </w:rPr>
+        <w:t>[12]</w:t>
+      </w:r>
     </w:p>
     <w:p>
       <w:pPr>
@@ -479,6 +514,13 @@
       </w:pPr>
       <w:r>
         <w:t>O'Connor, Lucey, Batten y Baur (2015) sistematizaron la economía financiera del oro en un survey comprehensivo de más de 300 estudios académicos, identificando cinco funciones económicas del metal: depósito de valor, cobertura contra la inflación, activo de diversificación de cartera, safe haven en crisis financieras y activo de reserva soberana. Su revisión concluye que la evidencia empírica sobre las funciones de hedge y safe haven es robusta para mercados desarrollados, pero que las magnitudes y la estabilidad temporal de los efectos son heterogéneas entre periodos y metodologías.</w:t>
+      </w:r>
+      <w:r>
+        <w:rPr>
+          <w:sz w:val="16"/>
+          <w:vertAlign w:val="superscript"/>
+        </w:rPr>
+        <w:t>[23]</w:t>
       </w:r>
     </w:p>
     <w:p>
@@ -522,6 +564,13 @@
       <w:r>
         <w:t xml:space="preserve"> (años 2000-2015), impulsada metodológicamente por la GFC, incorporó herramientas de series temporales —cointegración, VECM, GARCH— y amplió el conjunto de variables explicativas más allá del dólar y los tipos nominales. Baur y McDermott (2010) y su refinamiento posterior son el referente de esta generación para el análisis cross-asset. El Chicago Fed Letter de 2021 es uno de los estudios más recientes y completos sobre los determinantes macroeconómicos del oro, documentando la primacía de los tipos de interés reales sobre el dólar y la inflación.</w:t>
       </w:r>
+      <w:r>
+        <w:rPr>
+          <w:sz w:val="16"/>
+          <w:vertAlign w:val="superscript"/>
+        </w:rPr>
+        <w:t>[3,7]</w:t>
+      </w:r>
     </w:p>
     <w:p>
       <w:pPr>
@@ -539,6 +588,13 @@
       <w:r>
         <w:t xml:space="preserve"> (a partir de 2018) incorpora técnicas de machine learning —gradient boosting, redes neuronales recurrentes, análisis de sentimiento de texto— y métodos de interpretabilidad como SHAP values. Liang, Li et al. (2023) aplican LSTM y XGBoost al precio del oro y documentan mejoras modestas pero consistentes respecto al benchmark econométrico. Plakandaras et al. (2022) comparan Random Forest y SVR con modelos ARIMA y VECM, encontrando que el ML supera a los modelos lineales en predicción de corto plazo pero no en la identificación de relaciones de largo plazo. Este trabajo se inscribe en esta tercera generación.</w:t>
       </w:r>
+      <w:r>
+        <w:rPr>
+          <w:sz w:val="16"/>
+          <w:vertAlign w:val="superscript"/>
+        </w:rPr>
+        <w:t>[19,24]</w:t>
+      </w:r>
     </w:p>
     <w:p>
       <w:pPr>
@@ -608,6 +664,13 @@
       <w:r>
         <w:t xml:space="preserve"> del MES sin restricciones de identificación arbitrarias.</w:t>
       </w:r>
+      <w:r>
+        <w:rPr>
+          <w:sz w:val="16"/>
+          <w:vertAlign w:val="superscript"/>
+        </w:rPr>
+        <w:t>[25]</w:t>
+      </w:r>
     </w:p>
     <w:p>
       <w:pPr>
@@ -634,6 +697,13 @@
       <w:r>
         <w:t>), que añade al sistema un término de corrección de errores que captura la dinámica de ajuste al equilibrio de largo plazo. Esta extensión es la que permite distinguir las relaciones de largo plazo (cointegración) de las dinámicas de ajuste de corto plazo, una distinción central para entender el comportamiento del oro.</w:t>
       </w:r>
+      <w:r>
+        <w:rPr>
+          <w:sz w:val="16"/>
+          <w:vertAlign w:val="superscript"/>
+        </w:rPr>
+        <w:t>[17,26]</w:t>
+      </w:r>
     </w:p>
     <w:p>
       <w:r>
@@ -716,6 +786,13 @@
       <w:r>
         <w:t xml:space="preserve"> para el periodo 1997-2012, uno de los coeficientes de correlación más altos y estables documentados en la literatura sobre determinantes del oro.</w:t>
       </w:r>
+      <w:r>
+        <w:rPr>
+          <w:sz w:val="16"/>
+          <w:vertAlign w:val="superscript"/>
+        </w:rPr>
+        <w:t>[12]</w:t>
+      </w:r>
     </w:p>
     <w:p>
       <w:pPr>
@@ -723,6 +800,13 @@
       </w:pPr>
       <w:r>
         <w:t>La formalización teórica puede expresarse como sigue: si el retorno esperado del oro es cero en el largo plazo (hipótesis de eficiencia de mercado), un inversor racional solo estará dispuesto a mantener oro si el retorno alternativo libre de riesgo real también es cero o negativo. Por tanto, el precio de equilibrio del oro debería ser función decreciente del tipo real: a mayor tipo real, mayor el retorno alternativo y menor el precio de equilibrio del oro. Este argumento, formalizado en los modelos de Barsky y Summers (1988), es el núcleo del vector de cointegración que el VECM estima en el Capítulo 5.</w:t>
+      </w:r>
+      <w:r>
+        <w:rPr>
+          <w:sz w:val="16"/>
+          <w:vertAlign w:val="superscript"/>
+        </w:rPr>
+        <w:t>[1]</w:t>
       </w:r>
     </w:p>
     <w:p>
@@ -859,6 +943,13 @@
       <w:r>
         <w:t xml:space="preserve"> —presente específicamente en los quintiles de peores retornos del mercado de renta variable. El VIX captura precisamente esos episodios de cola negativa del mercado, por lo que es una variable especialmente informativa para el análisis del oro como activo de refugio.</w:t>
       </w:r>
+      <w:r>
+        <w:rPr>
+          <w:sz w:val="16"/>
+          <w:vertAlign w:val="superscript"/>
+        </w:rPr>
+        <w:t>[3]</w:t>
+      </w:r>
     </w:p>
     <w:p>
       <w:pPr>
@@ -942,6 +1033,13 @@
       </w:pPr>
       <w:r>
         <w:t>Si se estimara por MCO la regresión de ln(Oro) sobre TIPS, DXY, S&amp;P 500 y VIX, los estimadores serían sesgados e inconsistentes por el problema de endogeneidad simultánea. El VAR, al modelar el sistema completo de interdependencias sin restricciones de exogeneidad a priori, es la especificación más conservadora y metodológicamente honesta para este problema. El contraste de causalidad de Granger —aplicado en el Capítulo 5— permite además cuantificar la dirección y la robustez de las relaciones de causalidad entre el oro y cada uno de sus catalizadores.</w:t>
+      </w:r>
+      <w:r>
+        <w:rPr>
+          <w:sz w:val="16"/>
+          <w:vertAlign w:val="superscript"/>
+        </w:rPr>
+        <w:t>[14,25,26]</w:t>
       </w:r>
     </w:p>
     <w:p>
@@ -2133,6 +2231,13 @@
       <w:r>
         <w:t>La elección del modelo VAR/VECM como núcleo del análisis econométrico responde a la evolución descrita en los Capítulos 2 y 3. El VAR, propuesto por Sims (1980) como alternativa a los MES con restricciones de identificación arbitrarias, trata todas las variables del sistema como igualmente endógenas y modela cada una como función de los retardos de todas las demás. Para un sistema donde el oro, el dólar, los tipos reales y la renta variable se afectan mutuamente de formas que no podemos especificar con certeza, el VAR es el marco metodológicamente más conservador y honesto.</w:t>
       </w:r>
+      <w:r>
+        <w:rPr>
+          <w:sz w:val="16"/>
+          <w:vertAlign w:val="superscript"/>
+        </w:rPr>
+        <w:t>[25]</w:t>
+      </w:r>
     </w:p>
     <w:p>
       <w:pPr>
@@ -2821,6 +2926,13 @@
       </w:pPr>
       <w:r>
         <w:t>Con las cuatro variables I(1) identificadas, se aplica el test de cointegración multivariante de Johansen (1991) al sistema {ln(Oro), ln(DXY), TIPS, ln(S&amp;P 500)} con constante dentro del vector de cointegración.</w:t>
+      </w:r>
+      <w:r>
+        <w:rPr>
+          <w:sz w:val="16"/>
+          <w:vertAlign w:val="superscript"/>
+        </w:rPr>
+        <w:t>[17,18]</w:t>
       </w:r>
     </w:p>
     <w:tbl>
@@ -3685,6 +3797,13 @@
       <w:r>
         <w:t xml:space="preserve"> en el sistema —son ellos los que impulsan al oro hacia el equilibrio, no al revés.</w:t>
       </w:r>
+      <w:r>
+        <w:rPr>
+          <w:sz w:val="16"/>
+          <w:vertAlign w:val="superscript"/>
+        </w:rPr>
+        <w:t>[18,26]</w:t>
+      </w:r>
     </w:p>
     <w:p>
       <w:pPr>
@@ -3760,6 +3879,13 @@
       </w:r>
       <w:r>
         <w:t xml:space="preserve"> que captura la posible asimetría en la respuesta de la volatilidad ante shocks positivos y negativos (parámetro γ).</w:t>
+      </w:r>
+      <w:r>
+        <w:rPr>
+          <w:sz w:val="16"/>
+          <w:vertAlign w:val="superscript"/>
+        </w:rPr>
+        <w:t>[11,13]</w:t>
       </w:r>
     </w:p>
     <w:tbl>
@@ -4674,6 +4800,13 @@
       <w:r>
         <w:t xml:space="preserve"> sale de las bandas de confianza al 5% durante el periodo 2022-2024. Los coeficientes rolling del TIPS muestran que su efecto negativo sobre el oro, históricamente próximo a -0,68, se atenuó hasta aproximadamente -0,25 durante 2022-2024: la firma econométrica de la paradoja que el Capítulo 8 analiza en profundidad.</w:t>
       </w:r>
+      <w:r>
+        <w:rPr>
+          <w:sz w:val="16"/>
+          <w:vertAlign w:val="superscript"/>
+        </w:rPr>
+        <w:t>[5]</w:t>
+      </w:r>
     </w:p>
     <w:p>
       <w:r>
@@ -4702,6 +4835,13 @@
       </w:pPr>
       <w:r>
         <w:t>Los capítulos precedentes analizan el oro desde la perspectiva del mercado estadounidense. Esta perspectiva es legítima —el oro cotiza globalmente en dólares—, pero tiene una limitación: no permite responder si las relaciones identificadas son específicas de la economía estadounidense o fenómenos universales. Baur y McDermott (2010) documentaron que el oro fue un safe haven durante la GFC para los mercados europeos y anglosajones, pero no para los BRIC. Si el comportamiento del oro varía según la economía, los modelos estimados solo con datos de EE.UU. pueden generalizar incorrectamente.</w:t>
+      </w:r>
+      <w:r>
+        <w:rPr>
+          <w:sz w:val="16"/>
+          <w:vertAlign w:val="superscript"/>
+        </w:rPr>
+        <w:t>[3]</w:t>
       </w:r>
     </w:p>
     <w:p>
@@ -5633,6 +5773,13 @@
       <w:r>
         <w:t>El contraste de Hausman (1978) proporciona la prueba formal entre EF y EA. H₀: EA consistente y eficiente (η_i no correlacionado con los regresores). H_A: EA inconsistente, EF preferido. El estadístico es H = (β̂_EF − β̂_EA)′[V̂(β̂_EF) − V̂(β̂_EA)]⁻¹(β̂_EF − β̂_EA) ~ χ²₄.</w:t>
       </w:r>
+      <w:r>
+        <w:rPr>
+          <w:sz w:val="16"/>
+          <w:vertAlign w:val="superscript"/>
+        </w:rPr>
+        <w:t>[15]</w:t>
+      </w:r>
     </w:p>
     <w:tbl>
       <w:tblPr>
@@ -5780,6 +5927,13 @@
       <w:r>
         <w:t xml:space="preserve"> sean el estimador consistente preferido.</w:t>
       </w:r>
+      <w:r>
+        <w:rPr>
+          <w:sz w:val="16"/>
+          <w:vertAlign w:val="superscript"/>
+        </w:rPr>
+        <w:t>[15,26]</w:t>
+      </w:r>
     </w:p>
     <w:p>
       <w:pPr>
@@ -5805,6 +5959,13 @@
       <w:r>
         <w:t xml:space="preserve"> —robustos a heterocedasticidad, autocorrelación serial y correlación transversal simultánea— confirman la universalidad de los mecanismos del Capítulo 5.</w:t>
       </w:r>
+      <w:r>
+        <w:rPr>
+          <w:sz w:val="16"/>
+          <w:vertAlign w:val="superscript"/>
+        </w:rPr>
+        <w:t>[10]</w:t>
+      </w:r>
     </w:p>
     <w:p>
       <w:pPr>
@@ -5839,6 +6000,13 @@
       </w:r>
       <w:r>
         <w:t xml:space="preserve"> (β₃ = +0,08, p &lt; 0,001) confirma la función de safe haven global: cuando los mercados financieros entran en pánico, el oro actúa como refugio para los inversores de todas las economías avanzadas analizadas.</w:t>
+      </w:r>
+      <w:r>
+        <w:rPr>
+          <w:sz w:val="16"/>
+          <w:vertAlign w:val="superscript"/>
+        </w:rPr>
+        <w:t>[10,12]</w:t>
       </w:r>
     </w:p>
     <w:p>
@@ -6172,6 +6340,13 @@
       <w:r>
         <w:t xml:space="preserve"> elimina este problema: el modelo se entrena en [1, t-1] y predice t; a continuación, amplía el entrenamiento a [1, t] y predice t+1, sin incluir nunca información posterior al instante de predicción. El reentrenamiento completo se realiza cada 3 pasos para XGBoost y cada 6 para Random Forest y LSTM, acotando el coste computacional.</w:t>
       </w:r>
+      <w:r>
+        <w:rPr>
+          <w:sz w:val="16"/>
+          <w:vertAlign w:val="superscript"/>
+        </w:rPr>
+        <w:t>[20]</w:t>
+      </w:r>
     </w:p>
     <w:p>
       <w:pPr>
@@ -6204,6 +6379,13 @@
       <w:r>
         <w:t>). La configuración es conservadora —profundidad máxima 3, tasa de aprendizaje 0,05, regularización L1 y L2— para evitar sobreajuste con solo 162 observaciones iniciales.</w:t>
       </w:r>
+      <w:r>
+        <w:rPr>
+          <w:sz w:val="16"/>
+          <w:vertAlign w:val="superscript"/>
+        </w:rPr>
+        <w:t>[6]</w:t>
+      </w:r>
     </w:p>
     <w:p>
       <w:pPr>
@@ -6228,6 +6410,13 @@
       <w:r>
         <w:t>). La decorrelación entre árboles reduce la varianza del conjunto, haciéndolo especialmente robusto en muestras pequeñas (n &lt; 500).</w:t>
       </w:r>
+      <w:r>
+        <w:rPr>
+          <w:sz w:val="16"/>
+          <w:vertAlign w:val="superscript"/>
+        </w:rPr>
+        <w:t>[4]</w:t>
+      </w:r>
     </w:p>
     <w:p>
       <w:pPr>
@@ -6260,6 +6449,13 @@
       </w:r>
       <w:r>
         <w:t xml:space="preserve"> con paciencia de 20 épocas.</w:t>
+      </w:r>
+      <w:r>
+        <w:rPr>
+          <w:sz w:val="16"/>
+          <w:vertAlign w:val="superscript"/>
+        </w:rPr>
+        <w:t>[16]</w:t>
       </w:r>
     </w:p>
     <w:p>
@@ -6836,6 +7032,13 @@
       <w:r>
         <w:t>) descomponen cada predicción del modelo XGBoost en la contribución marginal de cada variable, usando valores TreeSHAP exactos (Lundberg et al., 2020). La Figura 6 presenta el ranking de las 8 variables más influyentes por importancia SHAP media en valor absoluto sobre el período de test.</w:t>
       </w:r>
+      <w:r>
+        <w:rPr>
+          <w:sz w:val="16"/>
+          <w:vertAlign w:val="superscript"/>
+        </w:rPr>
+        <w:t>[21,22]</w:t>
+      </w:r>
     </w:p>
     <w:p>
       <w:pPr>
@@ -7735,6 +7938,13 @@
       <w:r>
         <w:t>: análisis integrador del episodio 2022-2024 que conecta la detección econométrica de ruptura estructural con la explicación económica de la de-dolarización.</w:t>
       </w:r>
+      <w:r>
+        <w:rPr>
+          <w:sz w:val="16"/>
+          <w:vertAlign w:val="superscript"/>
+        </w:rPr>
+        <w:t>[3]</w:t>
+      </w:r>
     </w:p>
     <w:p>
       <w:pPr>
@@ -7847,7 +8057,7 @@
         <w:ind w:left="567" w:hanging="567"/>
       </w:pPr>
       <w:r>
-        <w:t>Barsky, R. B., &amp; Summers, L. H. (1988). Gibson's paradox and the gold standard. *Journal of Political Economy, 96*(3), 528–550.</w:t>
+        <w:t>[1] Barsky, R. B., &amp; Summers, L. H. (1988). Gibson's paradox and the gold standard. *Journal of Political Economy, 96*(3), 528–550.</w:t>
       </w:r>
     </w:p>
     <w:p>
@@ -7856,7 +8066,7 @@
         <w:ind w:left="567" w:hanging="567"/>
       </w:pPr>
       <w:r>
-        <w:t>Baur, D. G., &amp; Lucey, B. M. (2010). Is gold a hedge or a safe haven? An analysis of stocks, bonds and gold. *Financial Review, 45*(2), 217–229.</w:t>
+        <w:t>[2] Baur, D. G., &amp; Lucey, B. M. (2010). Is gold a hedge or a safe haven? An analysis of stocks, bonds and gold. *Financial Review, 45*(2), 217–229.</w:t>
       </w:r>
     </w:p>
     <w:p>
@@ -7865,7 +8075,7 @@
         <w:ind w:left="567" w:hanging="567"/>
       </w:pPr>
       <w:r>
-        <w:t>Baur, D. G., &amp; McDermott, T. K. (2010). Is gold a safe haven? International evidence. *Journal of Banking &amp; Finance, 34*(8), 1886–1898.</w:t>
+        <w:t>[3] Baur, D. G., &amp; McDermott, T. K. (2010). Is gold a safe haven? International evidence. *Journal of Banking &amp; Finance, 34*(8), 1886–1898.</w:t>
       </w:r>
     </w:p>
     <w:p>
@@ -7874,7 +8084,7 @@
         <w:ind w:left="567" w:hanging="567"/>
       </w:pPr>
       <w:r>
-        <w:t>Breiman, L. (2001). Random forests. *Machine Learning, 45*(1), 5–32.</w:t>
+        <w:t>[4] Breiman, L. (2001). Random forests. *Machine Learning, 45*(1), 5–32.</w:t>
       </w:r>
     </w:p>
     <w:p>
@@ -7883,7 +8093,7 @@
         <w:ind w:left="567" w:hanging="567"/>
       </w:pPr>
       <w:r>
-        <w:t>Brown, R. L., Durbin, J., &amp; Evans, J. M. (1975). Techniques for testing the constancy of regression relationships over time. *Journal of the Royal Statistical Society, Series B, 37*(2), 149–163.</w:t>
+        <w:t>[5] Brown, R. L., Durbin, J., &amp; Evans, J. M. (1975). Techniques for testing the constancy of regression relationships over time. *Journal of the Royal Statistical Society, Series B, 37*(2), 149–163.</w:t>
       </w:r>
     </w:p>
     <w:p>
@@ -7892,7 +8102,7 @@
         <w:ind w:left="567" w:hanging="567"/>
       </w:pPr>
       <w:r>
-        <w:t>Chen, T., &amp; Guestrin, C. (2016). XGBoost: A scalable tree boosting system. *Proceedings of the 22nd ACM SIGKDD*, 785–794.</w:t>
+        <w:t>[6] Chen, T., &amp; Guestrin, C. (2016). XGBoost: A scalable tree boosting system. *Proceedings of the 22nd ACM SIGKDD*, 785–794.</w:t>
       </w:r>
     </w:p>
     <w:p>
@@ -7901,7 +8111,7 @@
         <w:ind w:left="567" w:hanging="567"/>
       </w:pPr>
       <w:r>
-        <w:t>Chicago Fed. (2021). *What drives gold prices?* Chicago Fed Letter, No. 464.</w:t>
+        <w:t>[7] Chicago Fed. (2021). *What drives gold prices?* Chicago Fed Letter, No. 464.</w:t>
       </w:r>
     </w:p>
     <w:p>
@@ -7910,7 +8120,7 @@
         <w:ind w:left="567" w:hanging="567"/>
       </w:pPr>
       <w:r>
-        <w:t>Christie-David, R., Chaudhry, M., &amp; Koch, T. W. (2000). Do macroeconomics news releases affect gold and silver prices? *Journal of Economics and Business, 52*(5), 405–421.</w:t>
+        <w:t>[8] Christie-David, R., Chaudhry, M., &amp; Koch, T. W. (2000). Do macroeconomics news releases affect gold and silver prices? *Journal of Economics and Business, 52*(5), 405–421.</w:t>
       </w:r>
     </w:p>
     <w:p>
@@ -7919,7 +8129,7 @@
         <w:ind w:left="567" w:hanging="567"/>
       </w:pPr>
       <w:r>
-        <w:t>Dornbusch, R. (1976). Expectations and exchange rate dynamics. *Journal of Political Economy, 84*(6), 1161–1176.</w:t>
+        <w:t>[9] Dornbusch, R. (1976). Expectations and exchange rate dynamics. *Journal of Political Economy, 84*(6), 1161–1176.</w:t>
       </w:r>
     </w:p>
     <w:p>
@@ -7928,7 +8138,7 @@
         <w:ind w:left="567" w:hanging="567"/>
       </w:pPr>
       <w:r>
-        <w:t>Driscoll, J. C., &amp; Kraay, A. C. (1998). Consistent covariance matrix estimation with spatially dependent panel data. *Review of Economics and Statistics, 80*(4), 549–560.</w:t>
+        <w:t>[10] Driscoll, J. C., &amp; Kraay, A. C. (1998). Consistent covariance matrix estimation with spatially dependent panel data. *Review of Economics and Statistics, 80*(4), 549–560.</w:t>
       </w:r>
     </w:p>
     <w:p>
@@ -7937,7 +8147,7 @@
         <w:ind w:left="567" w:hanging="567"/>
       </w:pPr>
       <w:r>
-        <w:t>Engle, R. F. (1982). Autoregressive conditional heteroscedasticity. *Econometrica, 50*(4), 987–1007.</w:t>
+        <w:t>[11] Engle, R. F. (1982). Autoregressive conditional heteroscedasticity. *Econometrica, 50*(4), 987–1007.</w:t>
       </w:r>
     </w:p>
     <w:p>
@@ -7946,7 +8156,7 @@
         <w:ind w:left="567" w:hanging="567"/>
       </w:pPr>
       <w:r>
-        <w:t>Erb, C. B., &amp; Harvey, C. R. (2013). The golden dilemma. *Financial Analysts Journal, 69*(4), 10–42.</w:t>
+        <w:t>[12] Erb, C. B., &amp; Harvey, C. R. (2013). The golden dilemma. *Financial Analysts Journal, 69*(4), 10–42.</w:t>
       </w:r>
     </w:p>
     <w:p>
@@ -7955,7 +8165,7 @@
         <w:ind w:left="567" w:hanging="567"/>
       </w:pPr>
       <w:r>
-        <w:t>Glosten, L. R., Jagannathan, R., &amp; Runkle, D. E. (1993). On the relation between the expected value and the volatility of the nominal excess return on stocks. *Journal of Finance, 48*(5), 1779–1801.</w:t>
+        <w:t>[13] Glosten, L. R., Jagannathan, R., &amp; Runkle, D. E. (1993). On the relation between the expected value and the volatility of the nominal excess return on stocks. *Journal of Finance, 48*(5), 1779–1801.</w:t>
       </w:r>
     </w:p>
     <w:p>
@@ -7964,7 +8174,7 @@
         <w:ind w:left="567" w:hanging="567"/>
       </w:pPr>
       <w:r>
-        <w:t>Granger, C. W. J., &amp; Newbold, P. (1974). Spurious regressions in econometrics. *Journal of Econometrics, 2*(2), 111–120.</w:t>
+        <w:t>[14] Granger, C. W. J., &amp; Newbold, P. (1974). Spurious regressions in econometrics. *Journal of Econometrics, 2*(2), 111–120.</w:t>
       </w:r>
     </w:p>
     <w:p>
@@ -7973,7 +8183,7 @@
         <w:ind w:left="567" w:hanging="567"/>
       </w:pPr>
       <w:r>
-        <w:t>Hausman, J. A. (1978). Specification tests in econometrics. *Econometrica, 46*(6), 1251–1271.</w:t>
+        <w:t>[15] Hausman, J. A. (1978). Specification tests in econometrics. *Econometrica, 46*(6), 1251–1271.</w:t>
       </w:r>
     </w:p>
     <w:p>
@@ -7982,7 +8192,7 @@
         <w:ind w:left="567" w:hanging="567"/>
       </w:pPr>
       <w:r>
-        <w:t>Hochreiter, S., &amp; Schmidhuber, J. (1997). Long short-term memory. *Neural Computation, 9*(8), 1735–1780.</w:t>
+        <w:t>[16] Hochreiter, S., &amp; Schmidhuber, J. (1997). Long short-term memory. *Neural Computation, 9*(8), 1735–1780.</w:t>
       </w:r>
     </w:p>
     <w:p>
@@ -7991,7 +8201,7 @@
         <w:ind w:left="567" w:hanging="567"/>
       </w:pPr>
       <w:r>
-        <w:t>Johansen, S. (1991). Estimation and hypothesis testing of cointegration vectors in Gaussian vector autoregressive models. *Econometrica, 59*(6), 1551–1580.</w:t>
+        <w:t>[17] Johansen, S. (1991). Estimation and hypothesis testing of cointegration vectors in Gaussian vector autoregressive models. *Econometrica, 59*(6), 1551–1580.</w:t>
       </w:r>
     </w:p>
     <w:p>
@@ -8000,7 +8210,7 @@
         <w:ind w:left="567" w:hanging="567"/>
       </w:pPr>
       <w:r>
-        <w:t>Johansen, S., &amp; Juselius, K. (1990). Maximum likelihood estimation and inference on cointegration. *Oxford Bulletin of Economics and Statistics, 52*(2), 169–210.</w:t>
+        <w:t>[18] Johansen, S., &amp; Juselius, K. (1990). Maximum likelihood estimation and inference on cointegration. *Oxford Bulletin of Economics and Statistics, 52*(2), 169–210.</w:t>
       </w:r>
     </w:p>
     <w:p>
@@ -8009,7 +8219,7 @@
         <w:ind w:left="567" w:hanging="567"/>
       </w:pPr>
       <w:r>
-        <w:t>Liang, C., Li, Y., et al. (2023). Forecasting gold price using machine learning methodologies. *Chaos, Solitons &amp; Fractals, 173.*</w:t>
+        <w:t>[19] Liang, C., Li, Y., et al. (2023). Forecasting gold price using machine learning methodologies. *Chaos, Solitons &amp; Fractals, 173.*</w:t>
       </w:r>
     </w:p>
     <w:p>
@@ -8018,7 +8228,7 @@
         <w:ind w:left="567" w:hanging="567"/>
       </w:pPr>
       <w:r>
-        <w:t>López de Prado, M. (2018). *Advances in Financial Machine Learning.* Wiley.</w:t>
+        <w:t>[20] López de Prado, M. (2018). *Advances in Financial Machine Learning.* Wiley.</w:t>
       </w:r>
     </w:p>
     <w:p>
@@ -8027,7 +8237,7 @@
         <w:ind w:left="567" w:hanging="567"/>
       </w:pPr>
       <w:r>
-        <w:t>Lundberg, S. M., &amp; Lee, S.-I. (2017). A unified approach to interpreting model predictions. *Advances in Neural Information Processing Systems, 30.*</w:t>
+        <w:t>[21] Lundberg, S. M., &amp; Lee, S.-I. (2017). A unified approach to interpreting model predictions. *Advances in Neural Information Processing Systems, 30.*</w:t>
       </w:r>
     </w:p>
     <w:p>
@@ -8036,7 +8246,7 @@
         <w:ind w:left="567" w:hanging="567"/>
       </w:pPr>
       <w:r>
-        <w:t>Lundberg, S. M., et al. (2020). From local explanations to global understanding with explainable AI for trees. *Nature Machine Intelligence, 2*(1), 56–67.</w:t>
+        <w:t>[22] Lundberg, S. M., et al. (2020). From local explanations to global understanding with explainable AI for trees. *Nature Machine Intelligence, 2*(1), 56–67.</w:t>
       </w:r>
     </w:p>
     <w:p>
@@ -8045,7 +8255,7 @@
         <w:ind w:left="567" w:hanging="567"/>
       </w:pPr>
       <w:r>
-        <w:t>O'Connor, F. A., Lucey, B. M., Batten, J. A., &amp; Baur, D. G. (2015). The financial economics of gold — a survey. *International Review of Financial Analysis, 41*, 186–205.</w:t>
+        <w:t>[23] O'Connor, F. A., Lucey, B. M., Batten, J. A., &amp; Baur, D. G. (2015). The financial economics of gold — a survey. *International Review of Financial Analysis, 41*, 186–205.</w:t>
       </w:r>
     </w:p>
     <w:p>
@@ -8054,7 +8264,7 @@
         <w:ind w:left="567" w:hanging="567"/>
       </w:pPr>
       <w:r>
-        <w:t>Plakandaras, V., et al. (2022). Forecasting the price of gold using machine learning methodologies. *Applied Economics, 54*(33), 3768–3783.</w:t>
+        <w:t>[24] Plakandaras, V., et al. (2022). Forecasting the price of gold using machine learning methodologies. *Applied Economics, 54*(33), 3768–3783.</w:t>
       </w:r>
     </w:p>
     <w:p>
@@ -8063,7 +8273,7 @@
         <w:ind w:left="567" w:hanging="567"/>
       </w:pPr>
       <w:r>
-        <w:t>Sims, C. A. (1980). Macroeconomics and reality. *Econometrica, 48*(1), 1–48.</w:t>
+        <w:t>[25] Sims, C. A. (1980). Macroeconomics and reality. *Econometrica, 48*(1), 1–48.</w:t>
       </w:r>
     </w:p>
     <w:p>
@@ -8072,7 +8282,7 @@
         <w:ind w:left="567" w:hanging="567"/>
       </w:pPr>
       <w:r>
-        <w:t>Wooldridge, J. M. (2007). *Introducción a la econometría: un enfoque moderno* (3.ª ed.). Thomson.</w:t>
+        <w:t>[26] Wooldridge, J. M. (2007). *Introducción a la econometría: un enfoque moderno* (3.ª ed.). Thomson.</w:t>
       </w:r>
     </w:p>
     <w:p>
@@ -8081,7 +8291,7 @@
         <w:ind w:left="567" w:hanging="567"/>
       </w:pPr>
       <w:r>
-        <w:t>World Gold Council. (2023). *Gold Demand Trends: Full Year 2023.* World Gold Council.</w:t>
+        <w:t>[27] World Gold Council. (2023). *Gold Demand Trends: Full Year 2023.* World Gold Council.</w:t>
       </w:r>
     </w:p>
     <w:p>
@@ -8090,7 +8300,7 @@
         <w:ind w:left="567" w:hanging="567"/>
       </w:pPr>
       <w:r>
-        <w:t>World Gold Council. (2024). *Gold Demand Trends: Full Year 2024.* World Gold Council.</w:t>
+        <w:t>[28] World Gold Council. (2024). *Gold Demand Trends: Full Year 2024.* World Gold Council.</w:t>
       </w:r>
     </w:p>
     <w:sectPr>

</xml_diff>